<commit_message>
Added queries for 'image' columns in tables for two wheelers and four wheelers
</commit_message>
<xml_diff>
--- a/queries.docx
+++ b/queries.docx
@@ -13603,6 +13603,12 @@
         <w:ind w:left="0" w:right="0" w:firstLine="0"/>
         <w:jc w:val="left"/>
         <w:rPr>
+          <w:rStyle w:val="None"/>
+          <w:rFonts w:ascii="Courier" w:cs="Courier" w:hAnsi="Courier" w:eastAsia="Courier"/>
+          <w:color w:val="212121"/>
+          <w:sz w:val="21"/>
+          <w:szCs w:val="21"/>
+          <w:shd w:val="clear" w:color="auto" w:fill="ededed"/>
           <w:rtl w:val="0"/>
         </w:rPr>
       </w:pPr>
@@ -14235,6 +14241,605 @@
           <w:rtl w:val="0"/>
         </w:rPr>
         <w:t>;</w:t>
+      </w:r>
+    </w:p>
+    <w:p>
+      <w:pPr>
+        <w:pStyle w:val="Default"/>
+        <w:bidi w:val="0"/>
+        <w:ind w:left="0" w:right="0" w:firstLine="0"/>
+        <w:jc w:val="left"/>
+        <w:rPr>
+          <w:rStyle w:val="None"/>
+          <w:rFonts w:ascii="Courier" w:cs="Courier" w:hAnsi="Courier" w:eastAsia="Courier"/>
+          <w:color w:val="212121"/>
+          <w:sz w:val="21"/>
+          <w:szCs w:val="21"/>
+          <w:shd w:val="clear" w:color="auto" w:fill="ededed"/>
+          <w:rtl w:val="0"/>
+        </w:rPr>
+      </w:pPr>
+    </w:p>
+    <w:p>
+      <w:pPr>
+        <w:pStyle w:val="Default"/>
+        <w:bidi w:val="0"/>
+        <w:spacing w:line="280" w:lineRule="atLeast"/>
+        <w:ind w:left="0" w:right="0" w:firstLine="0"/>
+        <w:jc w:val="left"/>
+        <w:rPr>
+          <w:rFonts w:ascii="Courier" w:cs="Courier" w:hAnsi="Courier" w:eastAsia="Courier"/>
+          <w:sz w:val="24"/>
+          <w:szCs w:val="24"/>
+          <w:rtl w:val="0"/>
+        </w:rPr>
+      </w:pPr>
+      <w:r>
+        <w:rPr>
+          <w:rStyle w:val="Hyperlink.2"/>
+          <w:rFonts w:ascii="Courier" w:cs="Courier" w:hAnsi="Courier" w:eastAsia="Courier"/>
+          <w:color w:val="0000ee"/>
+          <w:sz w:val="24"/>
+          <w:szCs w:val="24"/>
+          <w:u w:val="single"/>
+          <w:rtl w:val="0"/>
+        </w:rPr>
+        <w:fldChar w:fldCharType="begin" w:fldLock="0"/>
+      </w:r>
+      <w:r>
+        <w:rPr>
+          <w:rStyle w:val="Hyperlink.2"/>
+          <w:rFonts w:ascii="Courier" w:cs="Courier" w:hAnsi="Courier" w:eastAsia="Courier"/>
+          <w:color w:val="0000ee"/>
+          <w:sz w:val="24"/>
+          <w:szCs w:val="24"/>
+          <w:u w:val="single"/>
+          <w:rtl w:val="0"/>
+        </w:rPr>
+        <w:instrText xml:space="preserve"> HYPERLINK "http://localhost/phpmyadmin/url.php?url=https://dev.mysql.com/doc/refman/5.5/en/alter-table.html"</w:instrText>
+      </w:r>
+      <w:r>
+        <w:rPr>
+          <w:rStyle w:val="Hyperlink.2"/>
+          <w:rFonts w:ascii="Courier" w:cs="Courier" w:hAnsi="Courier" w:eastAsia="Courier"/>
+          <w:color w:val="0000ee"/>
+          <w:sz w:val="24"/>
+          <w:szCs w:val="24"/>
+          <w:u w:val="single"/>
+          <w:rtl w:val="0"/>
+        </w:rPr>
+        <w:fldChar w:fldCharType="separate" w:fldLock="0"/>
+      </w:r>
+      <w:r>
+        <w:rPr>
+          <w:rStyle w:val="Hyperlink.2"/>
+          <w:rFonts w:ascii="Courier" w:hAnsi="Courier"/>
+          <w:color w:val="0000ee"/>
+          <w:sz w:val="24"/>
+          <w:szCs w:val="24"/>
+          <w:u w:val="single"/>
+          <w:rtl w:val="0"/>
+          <w:lang w:val="de-DE"/>
+        </w:rPr>
+        <w:t>ALTER</w:t>
+      </w:r>
+      <w:r>
+        <w:rPr>
+          <w:rFonts w:ascii="Courier" w:cs="Courier" w:hAnsi="Courier" w:eastAsia="Courier"/>
+          <w:sz w:val="24"/>
+          <w:szCs w:val="24"/>
+          <w:rtl w:val="0"/>
+        </w:rPr>
+        <w:fldChar w:fldCharType="end" w:fldLock="0"/>
+      </w:r>
+      <w:r>
+        <w:rPr>
+          <w:rFonts w:ascii="Courier" w:hAnsi="Courier"/>
+          <w:sz w:val="24"/>
+          <w:szCs w:val="24"/>
+          <w:rtl w:val="0"/>
+        </w:rPr>
+        <w:t xml:space="preserve"> </w:t>
+      </w:r>
+      <w:r>
+        <w:rPr>
+          <w:rStyle w:val="Hyperlink.2"/>
+          <w:rFonts w:ascii="Courier" w:cs="Courier" w:hAnsi="Courier" w:eastAsia="Courier"/>
+          <w:color w:val="0000ee"/>
+          <w:sz w:val="24"/>
+          <w:szCs w:val="24"/>
+          <w:u w:val="single"/>
+          <w:rtl w:val="0"/>
+        </w:rPr>
+        <w:fldChar w:fldCharType="begin" w:fldLock="0"/>
+      </w:r>
+      <w:r>
+        <w:rPr>
+          <w:rStyle w:val="Hyperlink.2"/>
+          <w:rFonts w:ascii="Courier" w:cs="Courier" w:hAnsi="Courier" w:eastAsia="Courier"/>
+          <w:color w:val="0000ee"/>
+          <w:sz w:val="24"/>
+          <w:szCs w:val="24"/>
+          <w:u w:val="single"/>
+          <w:rtl w:val="0"/>
+        </w:rPr>
+        <w:instrText xml:space="preserve"> HYPERLINK "http://localhost/phpmyadmin/url.php?url=https://dev.mysql.com/doc/refman/5.5/en/alter-table.html"</w:instrText>
+      </w:r>
+      <w:r>
+        <w:rPr>
+          <w:rStyle w:val="Hyperlink.2"/>
+          <w:rFonts w:ascii="Courier" w:cs="Courier" w:hAnsi="Courier" w:eastAsia="Courier"/>
+          <w:color w:val="0000ee"/>
+          <w:sz w:val="24"/>
+          <w:szCs w:val="24"/>
+          <w:u w:val="single"/>
+          <w:rtl w:val="0"/>
+        </w:rPr>
+        <w:fldChar w:fldCharType="separate" w:fldLock="0"/>
+      </w:r>
+      <w:r>
+        <w:rPr>
+          <w:rStyle w:val="Hyperlink.2"/>
+          <w:rFonts w:ascii="Courier" w:hAnsi="Courier"/>
+          <w:color w:val="0000ee"/>
+          <w:sz w:val="24"/>
+          <w:szCs w:val="24"/>
+          <w:u w:val="single"/>
+          <w:rtl w:val="0"/>
+          <w:lang w:val="da-DK"/>
+        </w:rPr>
+        <w:t>TABLE</w:t>
+      </w:r>
+      <w:r>
+        <w:rPr>
+          <w:rFonts w:ascii="Courier" w:cs="Courier" w:hAnsi="Courier" w:eastAsia="Courier"/>
+          <w:sz w:val="24"/>
+          <w:szCs w:val="24"/>
+          <w:rtl w:val="0"/>
+        </w:rPr>
+        <w:fldChar w:fldCharType="end" w:fldLock="0"/>
+      </w:r>
+      <w:r>
+        <w:rPr>
+          <w:rFonts w:ascii="Courier" w:hAnsi="Courier"/>
+          <w:sz w:val="24"/>
+          <w:szCs w:val="24"/>
+          <w:rtl w:val="0"/>
+          <w:lang w:val="en-US"/>
+        </w:rPr>
+        <w:t xml:space="preserve"> `Two_Wheeler` ADD `image` </w:t>
+      </w:r>
+      <w:r>
+        <w:rPr>
+          <w:rStyle w:val="Hyperlink.2"/>
+          <w:rFonts w:ascii="Courier" w:cs="Courier" w:hAnsi="Courier" w:eastAsia="Courier"/>
+          <w:color w:val="0000ee"/>
+          <w:sz w:val="24"/>
+          <w:szCs w:val="24"/>
+          <w:u w:val="single"/>
+          <w:rtl w:val="0"/>
+        </w:rPr>
+        <w:fldChar w:fldCharType="begin" w:fldLock="0"/>
+      </w:r>
+      <w:r>
+        <w:rPr>
+          <w:rStyle w:val="Hyperlink.2"/>
+          <w:rFonts w:ascii="Courier" w:cs="Courier" w:hAnsi="Courier" w:eastAsia="Courier"/>
+          <w:color w:val="0000ee"/>
+          <w:sz w:val="24"/>
+          <w:szCs w:val="24"/>
+          <w:u w:val="single"/>
+          <w:rtl w:val="0"/>
+        </w:rPr>
+        <w:instrText xml:space="preserve"> HYPERLINK "http://localhost/phpmyadmin/url.php?url=https://dev.mysql.com/doc/refman/5.5/en/string-types.html"</w:instrText>
+      </w:r>
+      <w:r>
+        <w:rPr>
+          <w:rStyle w:val="Hyperlink.2"/>
+          <w:rFonts w:ascii="Courier" w:cs="Courier" w:hAnsi="Courier" w:eastAsia="Courier"/>
+          <w:color w:val="0000ee"/>
+          <w:sz w:val="24"/>
+          <w:szCs w:val="24"/>
+          <w:u w:val="single"/>
+          <w:rtl w:val="0"/>
+        </w:rPr>
+        <w:fldChar w:fldCharType="separate" w:fldLock="0"/>
+      </w:r>
+      <w:r>
+        <w:rPr>
+          <w:rStyle w:val="Hyperlink.2"/>
+          <w:rFonts w:ascii="Courier" w:hAnsi="Courier"/>
+          <w:color w:val="0000ee"/>
+          <w:sz w:val="24"/>
+          <w:szCs w:val="24"/>
+          <w:u w:val="single"/>
+          <w:rtl w:val="0"/>
+          <w:lang w:val="de-DE"/>
+        </w:rPr>
+        <w:t>VARCHAR</w:t>
+      </w:r>
+      <w:r>
+        <w:rPr>
+          <w:rFonts w:ascii="Courier" w:cs="Courier" w:hAnsi="Courier" w:eastAsia="Courier"/>
+          <w:sz w:val="24"/>
+          <w:szCs w:val="24"/>
+          <w:rtl w:val="0"/>
+        </w:rPr>
+        <w:fldChar w:fldCharType="end" w:fldLock="0"/>
+      </w:r>
+      <w:r>
+        <w:rPr>
+          <w:rFonts w:ascii="Courier" w:hAnsi="Courier"/>
+          <w:sz w:val="24"/>
+          <w:szCs w:val="24"/>
+          <w:rtl w:val="0"/>
+        </w:rPr>
+        <w:t xml:space="preserve">(255) </w:t>
+      </w:r>
+      <w:r>
+        <w:rPr>
+          <w:rStyle w:val="Hyperlink.2"/>
+          <w:rFonts w:ascii="Courier" w:cs="Courier" w:hAnsi="Courier" w:eastAsia="Courier"/>
+          <w:color w:val="0000ee"/>
+          <w:sz w:val="24"/>
+          <w:szCs w:val="24"/>
+          <w:u w:val="single"/>
+          <w:rtl w:val="0"/>
+        </w:rPr>
+        <w:fldChar w:fldCharType="begin" w:fldLock="0"/>
+      </w:r>
+      <w:r>
+        <w:rPr>
+          <w:rStyle w:val="Hyperlink.2"/>
+          <w:rFonts w:ascii="Courier" w:cs="Courier" w:hAnsi="Courier" w:eastAsia="Courier"/>
+          <w:color w:val="0000ee"/>
+          <w:sz w:val="24"/>
+          <w:szCs w:val="24"/>
+          <w:u w:val="single"/>
+          <w:rtl w:val="0"/>
+        </w:rPr>
+        <w:instrText xml:space="preserve"> HYPERLINK "http://localhost/phpmyadmin/url.php?url=https://dev.mysql.com/doc/refman/5.5/en/logical-operators.html#operator_not"</w:instrText>
+      </w:r>
+      <w:r>
+        <w:rPr>
+          <w:rStyle w:val="Hyperlink.2"/>
+          <w:rFonts w:ascii="Courier" w:cs="Courier" w:hAnsi="Courier" w:eastAsia="Courier"/>
+          <w:color w:val="0000ee"/>
+          <w:sz w:val="24"/>
+          <w:szCs w:val="24"/>
+          <w:u w:val="single"/>
+          <w:rtl w:val="0"/>
+        </w:rPr>
+        <w:fldChar w:fldCharType="separate" w:fldLock="0"/>
+      </w:r>
+      <w:r>
+        <w:rPr>
+          <w:rStyle w:val="Hyperlink.2"/>
+          <w:rFonts w:ascii="Courier" w:hAnsi="Courier"/>
+          <w:color w:val="0000ee"/>
+          <w:sz w:val="24"/>
+          <w:szCs w:val="24"/>
+          <w:u w:val="single"/>
+          <w:rtl w:val="0"/>
+          <w:lang w:val="en-US"/>
+        </w:rPr>
+        <w:t>NOT</w:t>
+      </w:r>
+      <w:r>
+        <w:rPr>
+          <w:rFonts w:ascii="Courier" w:cs="Courier" w:hAnsi="Courier" w:eastAsia="Courier"/>
+          <w:sz w:val="24"/>
+          <w:szCs w:val="24"/>
+          <w:rtl w:val="0"/>
+        </w:rPr>
+        <w:fldChar w:fldCharType="end" w:fldLock="0"/>
+      </w:r>
+      <w:r>
+        <w:rPr>
+          <w:rFonts w:ascii="Courier" w:hAnsi="Courier"/>
+          <w:sz w:val="24"/>
+          <w:szCs w:val="24"/>
+          <w:rtl w:val="0"/>
+          <w:lang w:val="en-US"/>
+        </w:rPr>
+        <w:t xml:space="preserve"> NULL AFTER `storage`;</w:t>
+      </w:r>
+    </w:p>
+    <w:p>
+      <w:pPr>
+        <w:pStyle w:val="Default"/>
+        <w:bidi w:val="0"/>
+        <w:spacing w:line="280" w:lineRule="atLeast"/>
+        <w:ind w:left="0" w:right="0" w:firstLine="0"/>
+        <w:jc w:val="left"/>
+        <w:rPr>
+          <w:rFonts w:ascii="Courier" w:cs="Courier" w:hAnsi="Courier" w:eastAsia="Courier"/>
+          <w:sz w:val="24"/>
+          <w:szCs w:val="24"/>
+          <w:rtl w:val="0"/>
+        </w:rPr>
+      </w:pPr>
+    </w:p>
+    <w:p>
+      <w:pPr>
+        <w:pStyle w:val="Default"/>
+        <w:bidi w:val="0"/>
+        <w:spacing w:line="280" w:lineRule="atLeast"/>
+        <w:ind w:left="0" w:right="0" w:firstLine="0"/>
+        <w:jc w:val="left"/>
+        <w:rPr>
+          <w:rtl w:val="0"/>
+        </w:rPr>
+      </w:pPr>
+      <w:r>
+        <w:rPr>
+          <w:rStyle w:val="Hyperlink.2"/>
+          <w:rFonts w:ascii="Courier" w:cs="Courier" w:hAnsi="Courier" w:eastAsia="Courier"/>
+          <w:color w:val="0000ee"/>
+          <w:sz w:val="24"/>
+          <w:szCs w:val="24"/>
+          <w:u w:val="single"/>
+          <w:rtl w:val="0"/>
+        </w:rPr>
+        <w:fldChar w:fldCharType="begin" w:fldLock="0"/>
+      </w:r>
+      <w:r>
+        <w:rPr>
+          <w:rStyle w:val="Hyperlink.2"/>
+          <w:rFonts w:ascii="Courier" w:cs="Courier" w:hAnsi="Courier" w:eastAsia="Courier"/>
+          <w:color w:val="0000ee"/>
+          <w:sz w:val="24"/>
+          <w:szCs w:val="24"/>
+          <w:u w:val="single"/>
+          <w:rtl w:val="0"/>
+        </w:rPr>
+        <w:instrText xml:space="preserve"> HYPERLINK "http://localhost/phpmyadmin/url.php?url=https://dev.mysql.com/doc/refman/5.5/en/alter-table.html"</w:instrText>
+      </w:r>
+      <w:r>
+        <w:rPr>
+          <w:rStyle w:val="Hyperlink.2"/>
+          <w:rFonts w:ascii="Courier" w:cs="Courier" w:hAnsi="Courier" w:eastAsia="Courier"/>
+          <w:color w:val="0000ee"/>
+          <w:sz w:val="24"/>
+          <w:szCs w:val="24"/>
+          <w:u w:val="single"/>
+          <w:rtl w:val="0"/>
+        </w:rPr>
+        <w:fldChar w:fldCharType="separate" w:fldLock="0"/>
+      </w:r>
+      <w:r>
+        <w:rPr>
+          <w:rStyle w:val="Hyperlink.2"/>
+          <w:rFonts w:ascii="Courier" w:hAnsi="Courier"/>
+          <w:color w:val="0000ee"/>
+          <w:sz w:val="24"/>
+          <w:szCs w:val="24"/>
+          <w:u w:val="single"/>
+          <w:rtl w:val="0"/>
+          <w:lang w:val="de-DE"/>
+        </w:rPr>
+        <w:t>ALTER</w:t>
+      </w:r>
+      <w:r>
+        <w:rPr>
+          <w:rFonts w:ascii="Courier" w:cs="Courier" w:hAnsi="Courier" w:eastAsia="Courier"/>
+          <w:sz w:val="24"/>
+          <w:szCs w:val="24"/>
+          <w:rtl w:val="0"/>
+        </w:rPr>
+        <w:fldChar w:fldCharType="end" w:fldLock="0"/>
+      </w:r>
+      <w:r>
+        <w:rPr>
+          <w:rFonts w:ascii="Courier" w:hAnsi="Courier"/>
+          <w:sz w:val="24"/>
+          <w:szCs w:val="24"/>
+          <w:rtl w:val="0"/>
+        </w:rPr>
+        <w:t xml:space="preserve"> </w:t>
+      </w:r>
+      <w:r>
+        <w:rPr>
+          <w:rStyle w:val="Hyperlink.2"/>
+          <w:rFonts w:ascii="Courier" w:cs="Courier" w:hAnsi="Courier" w:eastAsia="Courier"/>
+          <w:color w:val="0000ee"/>
+          <w:sz w:val="24"/>
+          <w:szCs w:val="24"/>
+          <w:u w:val="single"/>
+          <w:rtl w:val="0"/>
+        </w:rPr>
+        <w:fldChar w:fldCharType="begin" w:fldLock="0"/>
+      </w:r>
+      <w:r>
+        <w:rPr>
+          <w:rStyle w:val="Hyperlink.2"/>
+          <w:rFonts w:ascii="Courier" w:cs="Courier" w:hAnsi="Courier" w:eastAsia="Courier"/>
+          <w:color w:val="0000ee"/>
+          <w:sz w:val="24"/>
+          <w:szCs w:val="24"/>
+          <w:u w:val="single"/>
+          <w:rtl w:val="0"/>
+        </w:rPr>
+        <w:instrText xml:space="preserve"> HYPERLINK "http://localhost/phpmyadmin/url.php?url=https://dev.mysql.com/doc/refman/5.5/en/alter-table.html"</w:instrText>
+      </w:r>
+      <w:r>
+        <w:rPr>
+          <w:rStyle w:val="Hyperlink.2"/>
+          <w:rFonts w:ascii="Courier" w:cs="Courier" w:hAnsi="Courier" w:eastAsia="Courier"/>
+          <w:color w:val="0000ee"/>
+          <w:sz w:val="24"/>
+          <w:szCs w:val="24"/>
+          <w:u w:val="single"/>
+          <w:rtl w:val="0"/>
+        </w:rPr>
+        <w:fldChar w:fldCharType="separate" w:fldLock="0"/>
+      </w:r>
+      <w:r>
+        <w:rPr>
+          <w:rStyle w:val="Hyperlink.2"/>
+          <w:rFonts w:ascii="Courier" w:hAnsi="Courier"/>
+          <w:color w:val="0000ee"/>
+          <w:sz w:val="24"/>
+          <w:szCs w:val="24"/>
+          <w:u w:val="single"/>
+          <w:rtl w:val="0"/>
+          <w:lang w:val="da-DK"/>
+        </w:rPr>
+        <w:t>TABLE</w:t>
+      </w:r>
+      <w:r>
+        <w:rPr>
+          <w:rFonts w:ascii="Courier" w:cs="Courier" w:hAnsi="Courier" w:eastAsia="Courier"/>
+          <w:sz w:val="24"/>
+          <w:szCs w:val="24"/>
+          <w:rtl w:val="0"/>
+        </w:rPr>
+        <w:fldChar w:fldCharType="end" w:fldLock="0"/>
+      </w:r>
+      <w:r>
+        <w:rPr>
+          <w:rFonts w:ascii="Courier" w:hAnsi="Courier"/>
+          <w:sz w:val="24"/>
+          <w:szCs w:val="24"/>
+          <w:rtl w:val="0"/>
+          <w:lang w:val="en-US"/>
+        </w:rPr>
+        <w:t xml:space="preserve"> `Four_Wheeler` ADD `image` </w:t>
+      </w:r>
+      <w:r>
+        <w:rPr>
+          <w:rStyle w:val="Hyperlink.2"/>
+          <w:rFonts w:ascii="Courier" w:cs="Courier" w:hAnsi="Courier" w:eastAsia="Courier"/>
+          <w:color w:val="0000ee"/>
+          <w:sz w:val="24"/>
+          <w:szCs w:val="24"/>
+          <w:u w:val="single"/>
+          <w:rtl w:val="0"/>
+        </w:rPr>
+        <w:fldChar w:fldCharType="begin" w:fldLock="0"/>
+      </w:r>
+      <w:r>
+        <w:rPr>
+          <w:rStyle w:val="Hyperlink.2"/>
+          <w:rFonts w:ascii="Courier" w:cs="Courier" w:hAnsi="Courier" w:eastAsia="Courier"/>
+          <w:color w:val="0000ee"/>
+          <w:sz w:val="24"/>
+          <w:szCs w:val="24"/>
+          <w:u w:val="single"/>
+          <w:rtl w:val="0"/>
+        </w:rPr>
+        <w:instrText xml:space="preserve"> HYPERLINK "http://localhost/phpmyadmin/url.php?url=https://dev.mysql.com/doc/refman/5.5/en/string-types.html"</w:instrText>
+      </w:r>
+      <w:r>
+        <w:rPr>
+          <w:rStyle w:val="Hyperlink.2"/>
+          <w:rFonts w:ascii="Courier" w:cs="Courier" w:hAnsi="Courier" w:eastAsia="Courier"/>
+          <w:color w:val="0000ee"/>
+          <w:sz w:val="24"/>
+          <w:szCs w:val="24"/>
+          <w:u w:val="single"/>
+          <w:rtl w:val="0"/>
+        </w:rPr>
+        <w:fldChar w:fldCharType="separate" w:fldLock="0"/>
+      </w:r>
+      <w:r>
+        <w:rPr>
+          <w:rStyle w:val="Hyperlink.2"/>
+          <w:rFonts w:ascii="Courier" w:hAnsi="Courier"/>
+          <w:color w:val="0000ee"/>
+          <w:sz w:val="24"/>
+          <w:szCs w:val="24"/>
+          <w:u w:val="single"/>
+          <w:rtl w:val="0"/>
+          <w:lang w:val="de-DE"/>
+        </w:rPr>
+        <w:t>VARCHAR</w:t>
+      </w:r>
+      <w:r>
+        <w:rPr>
+          <w:rFonts w:ascii="Courier" w:cs="Courier" w:hAnsi="Courier" w:eastAsia="Courier"/>
+          <w:sz w:val="24"/>
+          <w:szCs w:val="24"/>
+          <w:rtl w:val="0"/>
+        </w:rPr>
+        <w:fldChar w:fldCharType="end" w:fldLock="0"/>
+      </w:r>
+      <w:r>
+        <w:rPr>
+          <w:rFonts w:ascii="Courier" w:hAnsi="Courier"/>
+          <w:sz w:val="24"/>
+          <w:szCs w:val="24"/>
+          <w:rtl w:val="0"/>
+        </w:rPr>
+        <w:t xml:space="preserve">(255) </w:t>
+      </w:r>
+      <w:r>
+        <w:rPr>
+          <w:rStyle w:val="Hyperlink.2"/>
+          <w:rFonts w:ascii="Courier" w:cs="Courier" w:hAnsi="Courier" w:eastAsia="Courier"/>
+          <w:color w:val="0000ee"/>
+          <w:sz w:val="24"/>
+          <w:szCs w:val="24"/>
+          <w:u w:val="single"/>
+          <w:rtl w:val="0"/>
+        </w:rPr>
+        <w:fldChar w:fldCharType="begin" w:fldLock="0"/>
+      </w:r>
+      <w:r>
+        <w:rPr>
+          <w:rStyle w:val="Hyperlink.2"/>
+          <w:rFonts w:ascii="Courier" w:cs="Courier" w:hAnsi="Courier" w:eastAsia="Courier"/>
+          <w:color w:val="0000ee"/>
+          <w:sz w:val="24"/>
+          <w:szCs w:val="24"/>
+          <w:u w:val="single"/>
+          <w:rtl w:val="0"/>
+        </w:rPr>
+        <w:instrText xml:space="preserve"> HYPERLINK "http://localhost/phpmyadmin/url.php?url=https://dev.mysql.com/doc/refman/5.5/en/logical-operators.html#operator_not"</w:instrText>
+      </w:r>
+      <w:r>
+        <w:rPr>
+          <w:rStyle w:val="Hyperlink.2"/>
+          <w:rFonts w:ascii="Courier" w:cs="Courier" w:hAnsi="Courier" w:eastAsia="Courier"/>
+          <w:color w:val="0000ee"/>
+          <w:sz w:val="24"/>
+          <w:szCs w:val="24"/>
+          <w:u w:val="single"/>
+          <w:rtl w:val="0"/>
+        </w:rPr>
+        <w:fldChar w:fldCharType="separate" w:fldLock="0"/>
+      </w:r>
+      <w:r>
+        <w:rPr>
+          <w:rStyle w:val="Hyperlink.2"/>
+          <w:rFonts w:ascii="Courier" w:hAnsi="Courier"/>
+          <w:color w:val="0000ee"/>
+          <w:sz w:val="24"/>
+          <w:szCs w:val="24"/>
+          <w:u w:val="single"/>
+          <w:rtl w:val="0"/>
+          <w:lang w:val="en-US"/>
+        </w:rPr>
+        <w:t>NOT</w:t>
+      </w:r>
+      <w:r>
+        <w:rPr>
+          <w:rFonts w:ascii="Courier" w:cs="Courier" w:hAnsi="Courier" w:eastAsia="Courier"/>
+          <w:sz w:val="24"/>
+          <w:szCs w:val="24"/>
+          <w:rtl w:val="0"/>
+        </w:rPr>
+        <w:fldChar w:fldCharType="end" w:fldLock="0"/>
+      </w:r>
+      <w:r>
+        <w:rPr>
+          <w:rFonts w:ascii="Courier" w:hAnsi="Courier"/>
+          <w:sz w:val="24"/>
+          <w:szCs w:val="24"/>
+          <w:rtl w:val="0"/>
+          <w:lang w:val="en-US"/>
+        </w:rPr>
+        <w:t xml:space="preserve"> NULL AFTER `mileage`;</w:t>
       </w:r>
     </w:p>
     <w:sectPr>
@@ -14425,6 +15030,15 @@
     <w:next w:val="Hyperlink.1"/>
     <w:rPr>
       <w:color w:val="3300aa"/>
+    </w:rPr>
+  </w:style>
+  <w:style w:type="character" w:styleId="Hyperlink.2">
+    <w:name w:val="Hyperlink.2"/>
+    <w:basedOn w:val="None"/>
+    <w:next w:val="Hyperlink.2"/>
+    <w:rPr>
+      <w:color w:val="0000ee"/>
+      <w:u w:val="single"/>
     </w:rPr>
   </w:style>
 </w:styles>

</xml_diff>

<commit_message>
Added queries for password field in the Employee table
</commit_message>
<xml_diff>
--- a/queries.docx
+++ b/queries.docx
@@ -14568,6 +14568,9 @@
         <w:ind w:left="0" w:right="0" w:firstLine="0"/>
         <w:jc w:val="left"/>
         <w:rPr>
+          <w:rFonts w:ascii="Courier" w:cs="Courier" w:hAnsi="Courier" w:eastAsia="Courier"/>
+          <w:sz w:val="24"/>
+          <w:szCs w:val="24"/>
           <w:rtl w:val="0"/>
         </w:rPr>
       </w:pPr>
@@ -14840,6 +14843,304 @@
           <w:lang w:val="en-US"/>
         </w:rPr>
         <w:t xml:space="preserve"> NULL AFTER `mileage`;</w:t>
+      </w:r>
+    </w:p>
+    <w:p>
+      <w:pPr>
+        <w:pStyle w:val="Default"/>
+        <w:bidi w:val="0"/>
+        <w:spacing w:line="280" w:lineRule="atLeast"/>
+        <w:ind w:left="0" w:right="0" w:firstLine="0"/>
+        <w:jc w:val="left"/>
+        <w:rPr>
+          <w:rFonts w:ascii="Courier" w:cs="Courier" w:hAnsi="Courier" w:eastAsia="Courier"/>
+          <w:sz w:val="24"/>
+          <w:szCs w:val="24"/>
+          <w:rtl w:val="0"/>
+        </w:rPr>
+      </w:pPr>
+    </w:p>
+    <w:p>
+      <w:pPr>
+        <w:pStyle w:val="Default"/>
+        <w:bidi w:val="0"/>
+        <w:spacing w:line="280" w:lineRule="atLeast"/>
+        <w:ind w:left="0" w:right="0" w:firstLine="0"/>
+        <w:jc w:val="left"/>
+        <w:rPr>
+          <w:rtl w:val="0"/>
+        </w:rPr>
+      </w:pPr>
+      <w:r>
+        <w:rPr>
+          <w:rStyle w:val="Hyperlink.2"/>
+          <w:rFonts w:ascii="Courier" w:cs="Courier" w:hAnsi="Courier" w:eastAsia="Courier"/>
+          <w:color w:val="0000ee"/>
+          <w:sz w:val="24"/>
+          <w:szCs w:val="24"/>
+          <w:u w:val="single"/>
+          <w:rtl w:val="0"/>
+        </w:rPr>
+        <w:fldChar w:fldCharType="begin" w:fldLock="0"/>
+      </w:r>
+      <w:r>
+        <w:rPr>
+          <w:rStyle w:val="Hyperlink.2"/>
+          <w:rFonts w:ascii="Courier" w:cs="Courier" w:hAnsi="Courier" w:eastAsia="Courier"/>
+          <w:color w:val="0000ee"/>
+          <w:sz w:val="24"/>
+          <w:szCs w:val="24"/>
+          <w:u w:val="single"/>
+          <w:rtl w:val="0"/>
+        </w:rPr>
+        <w:instrText xml:space="preserve"> HYPERLINK "http://localhost/phpmyadmin/url.php?url=https://dev.mysql.com/doc/refman/5.5/en/alter-table.html"</w:instrText>
+      </w:r>
+      <w:r>
+        <w:rPr>
+          <w:rStyle w:val="Hyperlink.2"/>
+          <w:rFonts w:ascii="Courier" w:cs="Courier" w:hAnsi="Courier" w:eastAsia="Courier"/>
+          <w:color w:val="0000ee"/>
+          <w:sz w:val="24"/>
+          <w:szCs w:val="24"/>
+          <w:u w:val="single"/>
+          <w:rtl w:val="0"/>
+        </w:rPr>
+        <w:fldChar w:fldCharType="separate" w:fldLock="0"/>
+      </w:r>
+      <w:r>
+        <w:rPr>
+          <w:rStyle w:val="Hyperlink.2"/>
+          <w:rFonts w:ascii="Courier" w:hAnsi="Courier"/>
+          <w:color w:val="0000ee"/>
+          <w:sz w:val="24"/>
+          <w:szCs w:val="24"/>
+          <w:u w:val="single"/>
+          <w:rtl w:val="0"/>
+          <w:lang w:val="de-DE"/>
+        </w:rPr>
+        <w:t>ALTER</w:t>
+      </w:r>
+      <w:r>
+        <w:rPr>
+          <w:rFonts w:ascii="Courier" w:cs="Courier" w:hAnsi="Courier" w:eastAsia="Courier"/>
+          <w:sz w:val="24"/>
+          <w:szCs w:val="24"/>
+          <w:rtl w:val="0"/>
+        </w:rPr>
+        <w:fldChar w:fldCharType="end" w:fldLock="0"/>
+      </w:r>
+      <w:r>
+        <w:rPr>
+          <w:rFonts w:ascii="Courier" w:hAnsi="Courier"/>
+          <w:sz w:val="24"/>
+          <w:szCs w:val="24"/>
+          <w:rtl w:val="0"/>
+        </w:rPr>
+        <w:t xml:space="preserve"> </w:t>
+      </w:r>
+      <w:r>
+        <w:rPr>
+          <w:rStyle w:val="Hyperlink.2"/>
+          <w:rFonts w:ascii="Courier" w:cs="Courier" w:hAnsi="Courier" w:eastAsia="Courier"/>
+          <w:color w:val="0000ee"/>
+          <w:sz w:val="24"/>
+          <w:szCs w:val="24"/>
+          <w:u w:val="single"/>
+          <w:rtl w:val="0"/>
+        </w:rPr>
+        <w:fldChar w:fldCharType="begin" w:fldLock="0"/>
+      </w:r>
+      <w:r>
+        <w:rPr>
+          <w:rStyle w:val="Hyperlink.2"/>
+          <w:rFonts w:ascii="Courier" w:cs="Courier" w:hAnsi="Courier" w:eastAsia="Courier"/>
+          <w:color w:val="0000ee"/>
+          <w:sz w:val="24"/>
+          <w:szCs w:val="24"/>
+          <w:u w:val="single"/>
+          <w:rtl w:val="0"/>
+        </w:rPr>
+        <w:instrText xml:space="preserve"> HYPERLINK "http://localhost/phpmyadmin/url.php?url=https://dev.mysql.com/doc/refman/5.5/en/alter-table.html"</w:instrText>
+      </w:r>
+      <w:r>
+        <w:rPr>
+          <w:rStyle w:val="Hyperlink.2"/>
+          <w:rFonts w:ascii="Courier" w:cs="Courier" w:hAnsi="Courier" w:eastAsia="Courier"/>
+          <w:color w:val="0000ee"/>
+          <w:sz w:val="24"/>
+          <w:szCs w:val="24"/>
+          <w:u w:val="single"/>
+          <w:rtl w:val="0"/>
+        </w:rPr>
+        <w:fldChar w:fldCharType="separate" w:fldLock="0"/>
+      </w:r>
+      <w:r>
+        <w:rPr>
+          <w:rStyle w:val="Hyperlink.2"/>
+          <w:rFonts w:ascii="Courier" w:hAnsi="Courier"/>
+          <w:color w:val="0000ee"/>
+          <w:sz w:val="24"/>
+          <w:szCs w:val="24"/>
+          <w:u w:val="single"/>
+          <w:rtl w:val="0"/>
+          <w:lang w:val="da-DK"/>
+        </w:rPr>
+        <w:t>TABLE</w:t>
+      </w:r>
+      <w:r>
+        <w:rPr>
+          <w:rFonts w:ascii="Courier" w:cs="Courier" w:hAnsi="Courier" w:eastAsia="Courier"/>
+          <w:sz w:val="24"/>
+          <w:szCs w:val="24"/>
+          <w:rtl w:val="0"/>
+        </w:rPr>
+        <w:fldChar w:fldCharType="end" w:fldLock="0"/>
+      </w:r>
+      <w:r>
+        <w:rPr>
+          <w:rFonts w:ascii="Courier" w:hAnsi="Courier"/>
+          <w:sz w:val="24"/>
+          <w:szCs w:val="24"/>
+          <w:rtl w:val="0"/>
+          <w:lang w:val="en-US"/>
+        </w:rPr>
+        <w:t xml:space="preserve"> `Employee` ADD `password` </w:t>
+      </w:r>
+      <w:r>
+        <w:rPr>
+          <w:rStyle w:val="Hyperlink.2"/>
+          <w:rFonts w:ascii="Courier" w:cs="Courier" w:hAnsi="Courier" w:eastAsia="Courier"/>
+          <w:color w:val="0000ee"/>
+          <w:sz w:val="24"/>
+          <w:szCs w:val="24"/>
+          <w:u w:val="single"/>
+          <w:rtl w:val="0"/>
+        </w:rPr>
+        <w:fldChar w:fldCharType="begin" w:fldLock="0"/>
+      </w:r>
+      <w:r>
+        <w:rPr>
+          <w:rStyle w:val="Hyperlink.2"/>
+          <w:rFonts w:ascii="Courier" w:cs="Courier" w:hAnsi="Courier" w:eastAsia="Courier"/>
+          <w:color w:val="0000ee"/>
+          <w:sz w:val="24"/>
+          <w:szCs w:val="24"/>
+          <w:u w:val="single"/>
+          <w:rtl w:val="0"/>
+        </w:rPr>
+        <w:instrText xml:space="preserve"> HYPERLINK "http://localhost/phpmyadmin/url.php?url=https://dev.mysql.com/doc/refman/5.5/en/string-types.html"</w:instrText>
+      </w:r>
+      <w:r>
+        <w:rPr>
+          <w:rStyle w:val="Hyperlink.2"/>
+          <w:rFonts w:ascii="Courier" w:cs="Courier" w:hAnsi="Courier" w:eastAsia="Courier"/>
+          <w:color w:val="0000ee"/>
+          <w:sz w:val="24"/>
+          <w:szCs w:val="24"/>
+          <w:u w:val="single"/>
+          <w:rtl w:val="0"/>
+        </w:rPr>
+        <w:fldChar w:fldCharType="separate" w:fldLock="0"/>
+      </w:r>
+      <w:r>
+        <w:rPr>
+          <w:rStyle w:val="Hyperlink.2"/>
+          <w:rFonts w:ascii="Courier" w:hAnsi="Courier"/>
+          <w:color w:val="0000ee"/>
+          <w:sz w:val="24"/>
+          <w:szCs w:val="24"/>
+          <w:u w:val="single"/>
+          <w:rtl w:val="0"/>
+          <w:lang w:val="de-DE"/>
+        </w:rPr>
+        <w:t>TEXT</w:t>
+      </w:r>
+      <w:r>
+        <w:rPr>
+          <w:rFonts w:ascii="Courier" w:cs="Courier" w:hAnsi="Courier" w:eastAsia="Courier"/>
+          <w:sz w:val="24"/>
+          <w:szCs w:val="24"/>
+          <w:rtl w:val="0"/>
+        </w:rPr>
+        <w:fldChar w:fldCharType="end" w:fldLock="0"/>
+      </w:r>
+      <w:r>
+        <w:rPr>
+          <w:rFonts w:ascii="Courier" w:hAnsi="Courier"/>
+          <w:sz w:val="24"/>
+          <w:szCs w:val="24"/>
+          <w:rtl w:val="0"/>
+          <w:lang w:val="en-US"/>
+        </w:rPr>
+        <w:t xml:space="preserve"> NULL </w:t>
+      </w:r>
+      <w:r>
+        <w:rPr>
+          <w:rStyle w:val="Hyperlink.2"/>
+          <w:rFonts w:ascii="Courier" w:cs="Courier" w:hAnsi="Courier" w:eastAsia="Courier"/>
+          <w:color w:val="0000ee"/>
+          <w:sz w:val="24"/>
+          <w:szCs w:val="24"/>
+          <w:u w:val="single"/>
+          <w:rtl w:val="0"/>
+        </w:rPr>
+        <w:fldChar w:fldCharType="begin" w:fldLock="0"/>
+      </w:r>
+      <w:r>
+        <w:rPr>
+          <w:rStyle w:val="Hyperlink.2"/>
+          <w:rFonts w:ascii="Courier" w:cs="Courier" w:hAnsi="Courier" w:eastAsia="Courier"/>
+          <w:color w:val="0000ee"/>
+          <w:sz w:val="24"/>
+          <w:szCs w:val="24"/>
+          <w:u w:val="single"/>
+          <w:rtl w:val="0"/>
+        </w:rPr>
+        <w:instrText xml:space="preserve"> HYPERLINK "http://localhost/phpmyadmin/url.php?url=https://dev.mysql.com/doc/refman/5.5/en/miscellaneous-functions.html#function_default"</w:instrText>
+      </w:r>
+      <w:r>
+        <w:rPr>
+          <w:rStyle w:val="Hyperlink.2"/>
+          <w:rFonts w:ascii="Courier" w:cs="Courier" w:hAnsi="Courier" w:eastAsia="Courier"/>
+          <w:color w:val="0000ee"/>
+          <w:sz w:val="24"/>
+          <w:szCs w:val="24"/>
+          <w:u w:val="single"/>
+          <w:rtl w:val="0"/>
+        </w:rPr>
+        <w:fldChar w:fldCharType="separate" w:fldLock="0"/>
+      </w:r>
+      <w:r>
+        <w:rPr>
+          <w:rStyle w:val="Hyperlink.2"/>
+          <w:rFonts w:ascii="Courier" w:hAnsi="Courier"/>
+          <w:color w:val="0000ee"/>
+          <w:sz w:val="24"/>
+          <w:szCs w:val="24"/>
+          <w:u w:val="single"/>
+          <w:rtl w:val="0"/>
+          <w:lang w:val="de-DE"/>
+        </w:rPr>
+        <w:t>DEFAULT</w:t>
+      </w:r>
+      <w:r>
+        <w:rPr>
+          <w:rFonts w:ascii="Courier" w:cs="Courier" w:hAnsi="Courier" w:eastAsia="Courier"/>
+          <w:sz w:val="24"/>
+          <w:szCs w:val="24"/>
+          <w:rtl w:val="0"/>
+        </w:rPr>
+        <w:fldChar w:fldCharType="end" w:fldLock="0"/>
+      </w:r>
+      <w:r>
+        <w:rPr>
+          <w:rFonts w:ascii="Courier" w:hAnsi="Courier"/>
+          <w:sz w:val="24"/>
+          <w:szCs w:val="24"/>
+          <w:rtl w:val="0"/>
+          <w:lang w:val="en-US"/>
+        </w:rPr>
+        <w:t xml:space="preserve"> NULL AFTER `address`;</w:t>
       </w:r>
     </w:p>
     <w:sectPr>

</xml_diff>

<commit_message>
Some minor modifications in the database queries.
</commit_message>
<xml_diff>
--- a/queries.docx
+++ b/queries.docx
@@ -25355,6 +25355,9 @@
         <w:ind w:left="0" w:right="0" w:firstLine="0"/>
         <w:jc w:val="left"/>
         <w:rPr>
+          <w:rFonts w:ascii="Courier" w:cs="Courier" w:hAnsi="Courier" w:eastAsia="Courier"/>
+          <w:sz w:val="24"/>
+          <w:szCs w:val="24"/>
           <w:rtl w:val="0"/>
         </w:rPr>
       </w:pPr>
@@ -25627,6 +25630,505 @@
           <w:lang w:val="en-US"/>
         </w:rPr>
         <w:t xml:space="preserve"> NULL AFTER `image`;</w:t>
+      </w:r>
+    </w:p>
+    <w:p>
+      <w:pPr>
+        <w:pStyle w:val="Default"/>
+        <w:bidi w:val="0"/>
+        <w:spacing w:line="280" w:lineRule="atLeast"/>
+        <w:ind w:left="0" w:right="0" w:firstLine="0"/>
+        <w:jc w:val="left"/>
+        <w:rPr>
+          <w:rFonts w:ascii="Courier" w:cs="Courier" w:hAnsi="Courier" w:eastAsia="Courier"/>
+          <w:sz w:val="24"/>
+          <w:szCs w:val="24"/>
+          <w:rtl w:val="0"/>
+        </w:rPr>
+      </w:pPr>
+    </w:p>
+    <w:p>
+      <w:pPr>
+        <w:pStyle w:val="Default"/>
+        <w:bidi w:val="0"/>
+        <w:spacing w:line="280" w:lineRule="atLeast"/>
+        <w:ind w:left="0" w:right="0" w:firstLine="0"/>
+        <w:jc w:val="left"/>
+        <w:rPr>
+          <w:rtl w:val="0"/>
+        </w:rPr>
+      </w:pPr>
+      <w:r>
+        <w:rPr>
+          <w:rStyle w:val="Hyperlink.2"/>
+          <w:rFonts w:ascii="Courier" w:cs="Courier" w:hAnsi="Courier" w:eastAsia="Courier"/>
+          <w:color w:val="0000ee"/>
+          <w:sz w:val="24"/>
+          <w:szCs w:val="24"/>
+          <w:u w:val="single"/>
+          <w:rtl w:val="0"/>
+        </w:rPr>
+        <w:fldChar w:fldCharType="begin" w:fldLock="0"/>
+      </w:r>
+      <w:r>
+        <w:rPr>
+          <w:rStyle w:val="Hyperlink.2"/>
+          <w:rFonts w:ascii="Courier" w:cs="Courier" w:hAnsi="Courier" w:eastAsia="Courier"/>
+          <w:color w:val="0000ee"/>
+          <w:sz w:val="24"/>
+          <w:szCs w:val="24"/>
+          <w:u w:val="single"/>
+          <w:rtl w:val="0"/>
+        </w:rPr>
+        <w:instrText xml:space="preserve"> HYPERLINK "http://localhost/phpmyadmin/url.php?url=https://dev.mysql.com/doc/refman/5.5/en/alter-table.html"</w:instrText>
+      </w:r>
+      <w:r>
+        <w:rPr>
+          <w:rStyle w:val="Hyperlink.2"/>
+          <w:rFonts w:ascii="Courier" w:cs="Courier" w:hAnsi="Courier" w:eastAsia="Courier"/>
+          <w:color w:val="0000ee"/>
+          <w:sz w:val="24"/>
+          <w:szCs w:val="24"/>
+          <w:u w:val="single"/>
+          <w:rtl w:val="0"/>
+        </w:rPr>
+        <w:fldChar w:fldCharType="separate" w:fldLock="0"/>
+      </w:r>
+      <w:r>
+        <w:rPr>
+          <w:rStyle w:val="Hyperlink.2"/>
+          <w:rFonts w:ascii="Courier" w:hAnsi="Courier"/>
+          <w:color w:val="0000ee"/>
+          <w:sz w:val="24"/>
+          <w:szCs w:val="24"/>
+          <w:u w:val="single"/>
+          <w:rtl w:val="0"/>
+          <w:lang w:val="de-DE"/>
+        </w:rPr>
+        <w:t>ALTER</w:t>
+      </w:r>
+      <w:r>
+        <w:rPr>
+          <w:rFonts w:ascii="Courier" w:cs="Courier" w:hAnsi="Courier" w:eastAsia="Courier"/>
+          <w:sz w:val="24"/>
+          <w:szCs w:val="24"/>
+          <w:rtl w:val="0"/>
+        </w:rPr>
+        <w:fldChar w:fldCharType="end" w:fldLock="0"/>
+      </w:r>
+      <w:r>
+        <w:rPr>
+          <w:rFonts w:ascii="Courier" w:hAnsi="Courier"/>
+          <w:sz w:val="24"/>
+          <w:szCs w:val="24"/>
+          <w:rtl w:val="0"/>
+        </w:rPr>
+        <w:t xml:space="preserve"> </w:t>
+      </w:r>
+      <w:r>
+        <w:rPr>
+          <w:rStyle w:val="Hyperlink.2"/>
+          <w:rFonts w:ascii="Courier" w:cs="Courier" w:hAnsi="Courier" w:eastAsia="Courier"/>
+          <w:color w:val="0000ee"/>
+          <w:sz w:val="24"/>
+          <w:szCs w:val="24"/>
+          <w:u w:val="single"/>
+          <w:rtl w:val="0"/>
+        </w:rPr>
+        <w:fldChar w:fldCharType="begin" w:fldLock="0"/>
+      </w:r>
+      <w:r>
+        <w:rPr>
+          <w:rStyle w:val="Hyperlink.2"/>
+          <w:rFonts w:ascii="Courier" w:cs="Courier" w:hAnsi="Courier" w:eastAsia="Courier"/>
+          <w:color w:val="0000ee"/>
+          <w:sz w:val="24"/>
+          <w:szCs w:val="24"/>
+          <w:u w:val="single"/>
+          <w:rtl w:val="0"/>
+        </w:rPr>
+        <w:instrText xml:space="preserve"> HYPERLINK "http://localhost/phpmyadmin/url.php?url=https://dev.mysql.com/doc/refman/5.5/en/alter-table.html"</w:instrText>
+      </w:r>
+      <w:r>
+        <w:rPr>
+          <w:rStyle w:val="Hyperlink.2"/>
+          <w:rFonts w:ascii="Courier" w:cs="Courier" w:hAnsi="Courier" w:eastAsia="Courier"/>
+          <w:color w:val="0000ee"/>
+          <w:sz w:val="24"/>
+          <w:szCs w:val="24"/>
+          <w:u w:val="single"/>
+          <w:rtl w:val="0"/>
+        </w:rPr>
+        <w:fldChar w:fldCharType="separate" w:fldLock="0"/>
+      </w:r>
+      <w:r>
+        <w:rPr>
+          <w:rStyle w:val="Hyperlink.2"/>
+          <w:rFonts w:ascii="Courier" w:hAnsi="Courier"/>
+          <w:color w:val="0000ee"/>
+          <w:sz w:val="24"/>
+          <w:szCs w:val="24"/>
+          <w:u w:val="single"/>
+          <w:rtl w:val="0"/>
+          <w:lang w:val="da-DK"/>
+        </w:rPr>
+        <w:t>TABLE</w:t>
+      </w:r>
+      <w:r>
+        <w:rPr>
+          <w:rFonts w:ascii="Courier" w:cs="Courier" w:hAnsi="Courier" w:eastAsia="Courier"/>
+          <w:sz w:val="24"/>
+          <w:szCs w:val="24"/>
+          <w:rtl w:val="0"/>
+        </w:rPr>
+        <w:fldChar w:fldCharType="end" w:fldLock="0"/>
+      </w:r>
+      <w:r>
+        <w:rPr>
+          <w:rFonts w:ascii="Courier" w:hAnsi="Courier"/>
+          <w:sz w:val="24"/>
+          <w:szCs w:val="24"/>
+          <w:rtl w:val="0"/>
+          <w:lang w:val="ru-RU"/>
+        </w:rPr>
+        <w:t xml:space="preserve"> `automobile` CHANGE `m-id` `m_id` </w:t>
+      </w:r>
+      <w:r>
+        <w:rPr>
+          <w:rStyle w:val="Hyperlink.2"/>
+          <w:rFonts w:ascii="Courier" w:cs="Courier" w:hAnsi="Courier" w:eastAsia="Courier"/>
+          <w:color w:val="0000ee"/>
+          <w:sz w:val="24"/>
+          <w:szCs w:val="24"/>
+          <w:u w:val="single"/>
+          <w:rtl w:val="0"/>
+        </w:rPr>
+        <w:fldChar w:fldCharType="begin" w:fldLock="0"/>
+      </w:r>
+      <w:r>
+        <w:rPr>
+          <w:rStyle w:val="Hyperlink.2"/>
+          <w:rFonts w:ascii="Courier" w:cs="Courier" w:hAnsi="Courier" w:eastAsia="Courier"/>
+          <w:color w:val="0000ee"/>
+          <w:sz w:val="24"/>
+          <w:szCs w:val="24"/>
+          <w:u w:val="single"/>
+          <w:rtl w:val="0"/>
+        </w:rPr>
+        <w:instrText xml:space="preserve"> HYPERLINK "http://localhost/phpmyadmin/url.php?url=https://dev.mysql.com/doc/refman/5.5/en/string-types.html"</w:instrText>
+      </w:r>
+      <w:r>
+        <w:rPr>
+          <w:rStyle w:val="Hyperlink.2"/>
+          <w:rFonts w:ascii="Courier" w:cs="Courier" w:hAnsi="Courier" w:eastAsia="Courier"/>
+          <w:color w:val="0000ee"/>
+          <w:sz w:val="24"/>
+          <w:szCs w:val="24"/>
+          <w:u w:val="single"/>
+          <w:rtl w:val="0"/>
+        </w:rPr>
+        <w:fldChar w:fldCharType="separate" w:fldLock="0"/>
+      </w:r>
+      <w:r>
+        <w:rPr>
+          <w:rStyle w:val="Hyperlink.2"/>
+          <w:rFonts w:ascii="Courier" w:hAnsi="Courier"/>
+          <w:color w:val="0000ee"/>
+          <w:sz w:val="24"/>
+          <w:szCs w:val="24"/>
+          <w:u w:val="single"/>
+          <w:rtl w:val="0"/>
+          <w:lang w:val="de-DE"/>
+        </w:rPr>
+        <w:t>VARCHAR</w:t>
+      </w:r>
+      <w:r>
+        <w:rPr>
+          <w:rFonts w:ascii="Courier" w:cs="Courier" w:hAnsi="Courier" w:eastAsia="Courier"/>
+          <w:sz w:val="24"/>
+          <w:szCs w:val="24"/>
+          <w:rtl w:val="0"/>
+        </w:rPr>
+        <w:fldChar w:fldCharType="end" w:fldLock="0"/>
+      </w:r>
+      <w:r>
+        <w:rPr>
+          <w:rFonts w:ascii="Courier" w:hAnsi="Courier"/>
+          <w:sz w:val="24"/>
+          <w:szCs w:val="24"/>
+          <w:rtl w:val="0"/>
+        </w:rPr>
+        <w:t xml:space="preserve">(255) </w:t>
+      </w:r>
+      <w:r>
+        <w:rPr>
+          <w:rStyle w:val="Hyperlink.2"/>
+          <w:rFonts w:ascii="Courier" w:cs="Courier" w:hAnsi="Courier" w:eastAsia="Courier"/>
+          <w:color w:val="0000ee"/>
+          <w:sz w:val="24"/>
+          <w:szCs w:val="24"/>
+          <w:u w:val="single"/>
+          <w:rtl w:val="0"/>
+        </w:rPr>
+        <w:fldChar w:fldCharType="begin" w:fldLock="0"/>
+      </w:r>
+      <w:r>
+        <w:rPr>
+          <w:rStyle w:val="Hyperlink.2"/>
+          <w:rFonts w:ascii="Courier" w:cs="Courier" w:hAnsi="Courier" w:eastAsia="Courier"/>
+          <w:color w:val="0000ee"/>
+          <w:sz w:val="24"/>
+          <w:szCs w:val="24"/>
+          <w:u w:val="single"/>
+          <w:rtl w:val="0"/>
+        </w:rPr>
+        <w:instrText xml:space="preserve"> HYPERLINK "http://localhost/phpmyadmin/url.php?url=https://dev.mysql.com/doc/refman/5.5/en/charset.html"</w:instrText>
+      </w:r>
+      <w:r>
+        <w:rPr>
+          <w:rStyle w:val="Hyperlink.2"/>
+          <w:rFonts w:ascii="Courier" w:cs="Courier" w:hAnsi="Courier" w:eastAsia="Courier"/>
+          <w:color w:val="0000ee"/>
+          <w:sz w:val="24"/>
+          <w:szCs w:val="24"/>
+          <w:u w:val="single"/>
+          <w:rtl w:val="0"/>
+        </w:rPr>
+        <w:fldChar w:fldCharType="separate" w:fldLock="0"/>
+      </w:r>
+      <w:r>
+        <w:rPr>
+          <w:rStyle w:val="Hyperlink.2"/>
+          <w:rFonts w:ascii="Courier" w:hAnsi="Courier"/>
+          <w:color w:val="0000ee"/>
+          <w:sz w:val="24"/>
+          <w:szCs w:val="24"/>
+          <w:u w:val="single"/>
+          <w:rtl w:val="0"/>
+          <w:lang w:val="de-DE"/>
+        </w:rPr>
+        <w:t>CHARACTER</w:t>
+      </w:r>
+      <w:r>
+        <w:rPr>
+          <w:rFonts w:ascii="Courier" w:cs="Courier" w:hAnsi="Courier" w:eastAsia="Courier"/>
+          <w:sz w:val="24"/>
+          <w:szCs w:val="24"/>
+          <w:rtl w:val="0"/>
+        </w:rPr>
+        <w:fldChar w:fldCharType="end" w:fldLock="0"/>
+      </w:r>
+      <w:r>
+        <w:rPr>
+          <w:rFonts w:ascii="Courier" w:hAnsi="Courier"/>
+          <w:sz w:val="24"/>
+          <w:szCs w:val="24"/>
+          <w:rtl w:val="0"/>
+        </w:rPr>
+        <w:t xml:space="preserve"> </w:t>
+      </w:r>
+      <w:r>
+        <w:rPr>
+          <w:rStyle w:val="Hyperlink.2"/>
+          <w:rFonts w:ascii="Courier" w:cs="Courier" w:hAnsi="Courier" w:eastAsia="Courier"/>
+          <w:color w:val="0000ee"/>
+          <w:sz w:val="24"/>
+          <w:szCs w:val="24"/>
+          <w:u w:val="single"/>
+          <w:rtl w:val="0"/>
+        </w:rPr>
+        <w:fldChar w:fldCharType="begin" w:fldLock="0"/>
+      </w:r>
+      <w:r>
+        <w:rPr>
+          <w:rStyle w:val="Hyperlink.2"/>
+          <w:rFonts w:ascii="Courier" w:cs="Courier" w:hAnsi="Courier" w:eastAsia="Courier"/>
+          <w:color w:val="0000ee"/>
+          <w:sz w:val="24"/>
+          <w:szCs w:val="24"/>
+          <w:u w:val="single"/>
+          <w:rtl w:val="0"/>
+        </w:rPr>
+        <w:instrText xml:space="preserve"> HYPERLINK "http://localhost/phpmyadmin/url.php?url=https://dev.mysql.com/doc/refman/5.5/en/charset.html"</w:instrText>
+      </w:r>
+      <w:r>
+        <w:rPr>
+          <w:rStyle w:val="Hyperlink.2"/>
+          <w:rFonts w:ascii="Courier" w:cs="Courier" w:hAnsi="Courier" w:eastAsia="Courier"/>
+          <w:color w:val="0000ee"/>
+          <w:sz w:val="24"/>
+          <w:szCs w:val="24"/>
+          <w:u w:val="single"/>
+          <w:rtl w:val="0"/>
+        </w:rPr>
+        <w:fldChar w:fldCharType="separate" w:fldLock="0"/>
+      </w:r>
+      <w:r>
+        <w:rPr>
+          <w:rStyle w:val="Hyperlink.2"/>
+          <w:rFonts w:ascii="Courier" w:hAnsi="Courier"/>
+          <w:color w:val="0000ee"/>
+          <w:sz w:val="24"/>
+          <w:szCs w:val="24"/>
+          <w:u w:val="single"/>
+          <w:rtl w:val="0"/>
+          <w:lang w:val="de-DE"/>
+        </w:rPr>
+        <w:t>SET</w:t>
+      </w:r>
+      <w:r>
+        <w:rPr>
+          <w:rFonts w:ascii="Courier" w:cs="Courier" w:hAnsi="Courier" w:eastAsia="Courier"/>
+          <w:sz w:val="24"/>
+          <w:szCs w:val="24"/>
+          <w:rtl w:val="0"/>
+        </w:rPr>
+        <w:fldChar w:fldCharType="end" w:fldLock="0"/>
+      </w:r>
+      <w:r>
+        <w:rPr>
+          <w:rFonts w:ascii="Courier" w:hAnsi="Courier"/>
+          <w:sz w:val="24"/>
+          <w:szCs w:val="24"/>
+          <w:rtl w:val="0"/>
+          <w:lang w:val="nl-NL"/>
+        </w:rPr>
+        <w:t xml:space="preserve"> latin1 </w:t>
+      </w:r>
+      <w:r>
+        <w:rPr>
+          <w:rStyle w:val="Hyperlink.2"/>
+          <w:rFonts w:ascii="Courier" w:cs="Courier" w:hAnsi="Courier" w:eastAsia="Courier"/>
+          <w:color w:val="0000ee"/>
+          <w:sz w:val="24"/>
+          <w:szCs w:val="24"/>
+          <w:u w:val="single"/>
+          <w:rtl w:val="0"/>
+        </w:rPr>
+        <w:fldChar w:fldCharType="begin" w:fldLock="0"/>
+      </w:r>
+      <w:r>
+        <w:rPr>
+          <w:rStyle w:val="Hyperlink.2"/>
+          <w:rFonts w:ascii="Courier" w:cs="Courier" w:hAnsi="Courier" w:eastAsia="Courier"/>
+          <w:color w:val="0000ee"/>
+          <w:sz w:val="24"/>
+          <w:szCs w:val="24"/>
+          <w:u w:val="single"/>
+          <w:rtl w:val="0"/>
+        </w:rPr>
+        <w:instrText xml:space="preserve"> HYPERLINK "http://localhost/phpmyadmin/url.php?url=https://dev.mysql.com/doc/refman/5.5/en/charset-collations.html"</w:instrText>
+      </w:r>
+      <w:r>
+        <w:rPr>
+          <w:rStyle w:val="Hyperlink.2"/>
+          <w:rFonts w:ascii="Courier" w:cs="Courier" w:hAnsi="Courier" w:eastAsia="Courier"/>
+          <w:color w:val="0000ee"/>
+          <w:sz w:val="24"/>
+          <w:szCs w:val="24"/>
+          <w:u w:val="single"/>
+          <w:rtl w:val="0"/>
+        </w:rPr>
+        <w:fldChar w:fldCharType="separate" w:fldLock="0"/>
+      </w:r>
+      <w:r>
+        <w:rPr>
+          <w:rStyle w:val="Hyperlink.2"/>
+          <w:rFonts w:ascii="Courier" w:hAnsi="Courier"/>
+          <w:color w:val="0000ee"/>
+          <w:sz w:val="24"/>
+          <w:szCs w:val="24"/>
+          <w:u w:val="single"/>
+          <w:rtl w:val="0"/>
+          <w:lang w:val="en-US"/>
+        </w:rPr>
+        <w:t>COLLATE</w:t>
+      </w:r>
+      <w:r>
+        <w:rPr>
+          <w:rFonts w:ascii="Courier" w:cs="Courier" w:hAnsi="Courier" w:eastAsia="Courier"/>
+          <w:sz w:val="24"/>
+          <w:szCs w:val="24"/>
+          <w:rtl w:val="0"/>
+        </w:rPr>
+        <w:fldChar w:fldCharType="end" w:fldLock="0"/>
+      </w:r>
+      <w:r>
+        <w:rPr>
+          <w:rFonts w:ascii="Courier" w:hAnsi="Courier"/>
+          <w:sz w:val="24"/>
+          <w:szCs w:val="24"/>
+          <w:rtl w:val="0"/>
+          <w:lang w:val="nl-NL"/>
+        </w:rPr>
+        <w:t xml:space="preserve"> latin1_swedish_ci </w:t>
+      </w:r>
+      <w:r>
+        <w:rPr>
+          <w:rStyle w:val="Hyperlink.2"/>
+          <w:rFonts w:ascii="Courier" w:cs="Courier" w:hAnsi="Courier" w:eastAsia="Courier"/>
+          <w:color w:val="0000ee"/>
+          <w:sz w:val="24"/>
+          <w:szCs w:val="24"/>
+          <w:u w:val="single"/>
+          <w:rtl w:val="0"/>
+        </w:rPr>
+        <w:fldChar w:fldCharType="begin" w:fldLock="0"/>
+      </w:r>
+      <w:r>
+        <w:rPr>
+          <w:rStyle w:val="Hyperlink.2"/>
+          <w:rFonts w:ascii="Courier" w:cs="Courier" w:hAnsi="Courier" w:eastAsia="Courier"/>
+          <w:color w:val="0000ee"/>
+          <w:sz w:val="24"/>
+          <w:szCs w:val="24"/>
+          <w:u w:val="single"/>
+          <w:rtl w:val="0"/>
+        </w:rPr>
+        <w:instrText xml:space="preserve"> HYPERLINK "http://localhost/phpmyadmin/url.php?url=https://dev.mysql.com/doc/refman/5.5/en/logical-operators.html#operator_not"</w:instrText>
+      </w:r>
+      <w:r>
+        <w:rPr>
+          <w:rStyle w:val="Hyperlink.2"/>
+          <w:rFonts w:ascii="Courier" w:cs="Courier" w:hAnsi="Courier" w:eastAsia="Courier"/>
+          <w:color w:val="0000ee"/>
+          <w:sz w:val="24"/>
+          <w:szCs w:val="24"/>
+          <w:u w:val="single"/>
+          <w:rtl w:val="0"/>
+        </w:rPr>
+        <w:fldChar w:fldCharType="separate" w:fldLock="0"/>
+      </w:r>
+      <w:r>
+        <w:rPr>
+          <w:rStyle w:val="Hyperlink.2"/>
+          <w:rFonts w:ascii="Courier" w:hAnsi="Courier"/>
+          <w:color w:val="0000ee"/>
+          <w:sz w:val="24"/>
+          <w:szCs w:val="24"/>
+          <w:u w:val="single"/>
+          <w:rtl w:val="0"/>
+          <w:lang w:val="en-US"/>
+        </w:rPr>
+        <w:t>NOT</w:t>
+      </w:r>
+      <w:r>
+        <w:rPr>
+          <w:rFonts w:ascii="Courier" w:cs="Courier" w:hAnsi="Courier" w:eastAsia="Courier"/>
+          <w:sz w:val="24"/>
+          <w:szCs w:val="24"/>
+          <w:rtl w:val="0"/>
+        </w:rPr>
+        <w:fldChar w:fldCharType="end" w:fldLock="0"/>
+      </w:r>
+      <w:r>
+        <w:rPr>
+          <w:rFonts w:ascii="Courier" w:hAnsi="Courier"/>
+          <w:sz w:val="24"/>
+          <w:szCs w:val="24"/>
+          <w:rtl w:val="0"/>
+        </w:rPr>
+        <w:t xml:space="preserve"> NULL;</w:t>
       </w:r>
     </w:p>
     <w:sectPr>

</xml_diff>